<commit_message>
finalized genealogy documentaion (pending review)
</commit_message>
<xml_diff>
--- a/_memoria/02_Genealogia i familysearch/genealogia.docx
+++ b/_memoria/02_Genealogia i familysearch/genealogia.docx
@@ -1,6 +1,6 @@
 
 <file path=word/document.xml><?xml version="1.0" encoding="utf-8"?>
-<w:document xmlns:ve="http://schemas.openxmlformats.org/markup-compatibility/2006" xmlns:o="urn:schemas-microsoft-com:office:office" xmlns:r="http://schemas.openxmlformats.org/officeDocument/2006/relationships" xmlns:m="http://schemas.openxmlformats.org/officeDocument/2006/math" xmlns:v="urn:schemas-microsoft-com:vml" xmlns:wp="http://schemas.openxmlformats.org/drawingml/2006/wordprocessingDrawing" xmlns:w10="urn:schemas-microsoft-com:office:word" xmlns:w="http://schemas.openxmlformats.org/wordprocessingml/2006/main" xmlns:wne="http://schemas.microsoft.com/office/word/2006/wordml">
+<w:document xmlns:wpc="http://schemas.microsoft.com/office/word/2010/wordprocessingCanvas" xmlns:mc="http://schemas.openxmlformats.org/markup-compatibility/2006" xmlns:o="urn:schemas-microsoft-com:office:office" xmlns:r="http://schemas.openxmlformats.org/officeDocument/2006/relationships" xmlns:m="http://schemas.openxmlformats.org/officeDocument/2006/math" xmlns:v="urn:schemas-microsoft-com:vml" xmlns:wp14="http://schemas.microsoft.com/office/word/2010/wordprocessingDrawing" xmlns:wp="http://schemas.openxmlformats.org/drawingml/2006/wordprocessingDrawing" xmlns:w10="urn:schemas-microsoft-com:office:word" xmlns:w="http://schemas.openxmlformats.org/wordprocessingml/2006/main" xmlns:w14="http://schemas.microsoft.com/office/word/2010/wordml" xmlns:wpg="http://schemas.microsoft.com/office/word/2010/wordprocessingGroup" xmlns:wpi="http://schemas.microsoft.com/office/word/2010/wordprocessingInk" xmlns:wne="http://schemas.microsoft.com/office/word/2006/wordml" xmlns:wps="http://schemas.microsoft.com/office/word/2010/wordprocessingShape" mc:Ignorable="w14 wp14">
   <w:body>
     <w:p>
       <w:pPr>
@@ -271,7 +271,6 @@
         </w:rPr>
         <w:t xml:space="preserve">La genealogia (del grec:  </w:t>
       </w:r>
-      <w:proofErr w:type="spellStart"/>
       <w:r>
         <w:rPr>
           <w:rFonts w:cs="Arial"/>
@@ -283,7 +282,6 @@
         </w:rPr>
         <w:t>γενεά</w:t>
       </w:r>
-      <w:proofErr w:type="spellEnd"/>
       <w:r>
         <w:rPr>
           <w:rStyle w:val="apple-converted-space"/>
@@ -296,7 +294,6 @@
         </w:rPr>
         <w:t> </w:t>
       </w:r>
-      <w:proofErr w:type="spellStart"/>
       <w:r>
         <w:rPr>
           <w:rStyle w:val="unicode"/>
@@ -311,7 +308,6 @@
         </w:rPr>
         <w:t>genea</w:t>
       </w:r>
-      <w:proofErr w:type="spellEnd"/>
       <w:r>
         <w:rPr>
           <w:rFonts w:cs="Arial"/>
@@ -335,7 +331,6 @@
         </w:rPr>
         <w:t> </w:t>
       </w:r>
-      <w:proofErr w:type="spellStart"/>
       <w:r>
         <w:rPr>
           <w:rFonts w:cs="Arial"/>
@@ -347,7 +342,6 @@
         </w:rPr>
         <w:t>λόγος</w:t>
       </w:r>
-      <w:proofErr w:type="spellEnd"/>
       <w:r>
         <w:rPr>
           <w:rStyle w:val="apple-converted-space"/>
@@ -1970,25 +1964,7 @@
           <w:szCs w:val="24"/>
           <w:lang w:val="ca-ES"/>
         </w:rPr>
-        <w:t xml:space="preserve"> tancades des de fa molts anys. Relacionat amb aquest tema al 2011 es va aprovar una nova llei del Registre Civil que tenia com objectiu racionalitzar l'estructura del registre i la seva </w:t>
-      </w:r>
-      <w:proofErr w:type="spellStart"/>
-      <w:r>
-        <w:rPr>
-          <w:sz w:val="24"/>
-          <w:szCs w:val="24"/>
-          <w:lang w:val="ca-ES"/>
-        </w:rPr>
-        <w:t>desjudicialització</w:t>
-      </w:r>
-      <w:proofErr w:type="spellEnd"/>
-      <w:r>
-        <w:rPr>
-          <w:sz w:val="24"/>
-          <w:szCs w:val="24"/>
-          <w:lang w:val="ca-ES"/>
-        </w:rPr>
-        <w:t>. Aquesta llei tenia que entrar en vigor a partir del 2014, data que es va posposar fins al juliol del 2015 i que recentment es va tornar a aplaçar fins el 30 de juny del 2017.</w:t>
+        <w:t xml:space="preserve"> tancades des de fa molts anys. Relacionat amb aquest tema al 2011 es va aprovar una nova llei del Registre Civil que tenia com objectiu racionalitzar l'estructura del registre i la seva desjudicialització. Aquesta llei tenia que entrar en vigor a partir del 2014, data que es va posposar fins al juliol del 2015 i que recentment es va tornar a aplaçar fins el 30 de juny del 2017.</w:t>
       </w:r>
     </w:p>
     <w:p>
@@ -2256,7 +2232,7 @@
     </w:p>
     <w:p>
       <w:pPr>
-        <w:pStyle w:val="Prrafodelista"/>
+        <w:pStyle w:val="ListParagraph"/>
         <w:numPr>
           <w:ilvl w:val="0"/>
           <w:numId w:val="3"/>
@@ -2278,7 +2254,7 @@
     </w:p>
     <w:p>
       <w:pPr>
-        <w:pStyle w:val="Prrafodelista"/>
+        <w:pStyle w:val="ListParagraph"/>
         <w:numPr>
           <w:ilvl w:val="0"/>
           <w:numId w:val="3"/>
@@ -2300,7 +2276,7 @@
     </w:p>
     <w:p>
       <w:pPr>
-        <w:pStyle w:val="Prrafodelista"/>
+        <w:pStyle w:val="ListParagraph"/>
         <w:numPr>
           <w:ilvl w:val="0"/>
           <w:numId w:val="3"/>
@@ -2323,7 +2299,7 @@
     </w:p>
     <w:p>
       <w:pPr>
-        <w:pStyle w:val="Prrafodelista"/>
+        <w:pStyle w:val="ListParagraph"/>
         <w:numPr>
           <w:ilvl w:val="0"/>
           <w:numId w:val="3"/>
@@ -2345,7 +2321,7 @@
     </w:p>
     <w:p>
       <w:pPr>
-        <w:pStyle w:val="Prrafodelista"/>
+        <w:pStyle w:val="ListParagraph"/>
         <w:numPr>
           <w:ilvl w:val="0"/>
           <w:numId w:val="3"/>
@@ -2367,7 +2343,7 @@
     </w:p>
     <w:p>
       <w:pPr>
-        <w:pStyle w:val="Prrafodelista"/>
+        <w:pStyle w:val="ListParagraph"/>
         <w:numPr>
           <w:ilvl w:val="0"/>
           <w:numId w:val="3"/>
@@ -2389,7 +2365,7 @@
     </w:p>
     <w:p>
       <w:pPr>
-        <w:pStyle w:val="Prrafodelista"/>
+        <w:pStyle w:val="ListParagraph"/>
         <w:numPr>
           <w:ilvl w:val="0"/>
           <w:numId w:val="3"/>
@@ -2411,7 +2387,7 @@
     </w:p>
     <w:p>
       <w:pPr>
-        <w:pStyle w:val="Prrafodelista"/>
+        <w:pStyle w:val="ListParagraph"/>
         <w:numPr>
           <w:ilvl w:val="0"/>
           <w:numId w:val="3"/>
@@ -2433,7 +2409,7 @@
     </w:p>
     <w:p>
       <w:pPr>
-        <w:pStyle w:val="Prrafodelista"/>
+        <w:pStyle w:val="ListParagraph"/>
         <w:numPr>
           <w:ilvl w:val="0"/>
           <w:numId w:val="3"/>
@@ -2478,6 +2454,355 @@
           <w:szCs w:val="24"/>
           <w:lang w:val="ca-ES"/>
         </w:rPr>
+        <w:t>El procés de recerca</w:t>
+      </w:r>
+      <w:r>
+        <w:rPr>
+          <w:b/>
+          <w:sz w:val="24"/>
+          <w:szCs w:val="24"/>
+          <w:lang w:val="ca-ES"/>
+        </w:rPr>
+        <w:t xml:space="preserve"> genealògica</w:t>
+      </w:r>
+    </w:p>
+    <w:p>
+      <w:pPr>
+        <w:rPr>
+          <w:sz w:val="24"/>
+          <w:szCs w:val="24"/>
+          <w:lang w:val="ca-ES"/>
+        </w:rPr>
+      </w:pPr>
+      <w:r>
+        <w:rPr>
+          <w:sz w:val="24"/>
+          <w:szCs w:val="24"/>
+          <w:lang w:val="ca-ES"/>
+        </w:rPr>
+        <w:t>A t</w:t>
+      </w:r>
+      <w:r>
+        <w:rPr>
+          <w:sz w:val="24"/>
+          <w:szCs w:val="24"/>
+          <w:lang w:val="ca-ES"/>
+        </w:rPr>
+        <w:t xml:space="preserve">ota persona </w:t>
+      </w:r>
+      <w:r>
+        <w:rPr>
+          <w:sz w:val="24"/>
+          <w:szCs w:val="24"/>
+          <w:lang w:val="ca-ES"/>
+        </w:rPr>
+        <w:t xml:space="preserve">que li interessi </w:t>
+      </w:r>
+      <w:r>
+        <w:rPr>
+          <w:sz w:val="24"/>
+          <w:szCs w:val="24"/>
+          <w:lang w:val="ca-ES"/>
+        </w:rPr>
+        <w:t>realitzar recerca genealògica</w:t>
+      </w:r>
+      <w:r>
+        <w:rPr>
+          <w:sz w:val="24"/>
+          <w:szCs w:val="24"/>
+          <w:lang w:val="ca-ES"/>
+        </w:rPr>
+        <w:t xml:space="preserve"> sobre la seva pròpia família</w:t>
+      </w:r>
+      <w:r>
+        <w:rPr>
+          <w:sz w:val="24"/>
+          <w:szCs w:val="24"/>
+          <w:lang w:val="ca-ES"/>
+        </w:rPr>
+        <w:t xml:space="preserve"> </w:t>
+      </w:r>
+      <w:r>
+        <w:rPr>
+          <w:sz w:val="24"/>
+          <w:szCs w:val="24"/>
+          <w:lang w:val="ca-ES"/>
+        </w:rPr>
+        <w:t>se li suggereix el següent procés com a eina de treball.</w:t>
+      </w:r>
+    </w:p>
+    <w:p>
+      <w:pPr>
+        <w:rPr>
+          <w:sz w:val="24"/>
+          <w:szCs w:val="24"/>
+          <w:lang w:val="ca-ES"/>
+        </w:rPr>
+      </w:pPr>
+      <w:r>
+        <w:rPr>
+          <w:sz w:val="24"/>
+          <w:szCs w:val="24"/>
+          <w:lang w:val="ca-ES"/>
+        </w:rPr>
+        <w:t>El proc</w:t>
+      </w:r>
+      <w:r>
+        <w:rPr>
+          <w:sz w:val="24"/>
+          <w:szCs w:val="24"/>
+          <w:lang w:val="ca-ES"/>
+        </w:rPr>
+        <w:t>és de reserca es desenvolupa en cicles i cada cicle consta de cinc fases.</w:t>
+      </w:r>
+    </w:p>
+    <w:p>
+      <w:pPr>
+        <w:pStyle w:val="ListParagraph"/>
+        <w:numPr>
+          <w:ilvl w:val="0"/>
+          <w:numId w:val="5"/>
+        </w:numPr>
+        <w:rPr>
+          <w:sz w:val="24"/>
+          <w:szCs w:val="24"/>
+          <w:lang w:val="ca-ES"/>
+        </w:rPr>
+      </w:pPr>
+      <w:r>
+        <w:rPr>
+          <w:b/>
+          <w:sz w:val="24"/>
+          <w:szCs w:val="24"/>
+          <w:lang w:val="ca-ES"/>
+        </w:rPr>
+        <w:t xml:space="preserve">Identificar el que es coneix: </w:t>
+      </w:r>
+      <w:r>
+        <w:rPr>
+          <w:sz w:val="24"/>
+          <w:szCs w:val="24"/>
+          <w:lang w:val="ca-ES"/>
+        </w:rPr>
+        <w:t>Identificar i revisar tota la informació que es coneix. Pel final de la fase s’haurien de tenir recopil</w:t>
+      </w:r>
+      <w:r>
+        <w:rPr>
+          <w:sz w:val="24"/>
+          <w:szCs w:val="24"/>
+          <w:lang w:val="ca-ES"/>
+        </w:rPr>
+        <w:t>ats i ordenats tots els esdevenimentes documentats relacionats amb la familia disponibles.</w:t>
+      </w:r>
+    </w:p>
+    <w:p>
+      <w:pPr>
+        <w:pStyle w:val="ListParagraph"/>
+        <w:numPr>
+          <w:ilvl w:val="0"/>
+          <w:numId w:val="5"/>
+        </w:numPr>
+        <w:rPr>
+          <w:sz w:val="24"/>
+          <w:szCs w:val="24"/>
+          <w:lang w:val="ca-ES"/>
+        </w:rPr>
+      </w:pPr>
+      <w:r>
+        <w:rPr>
+          <w:b/>
+          <w:sz w:val="24"/>
+          <w:szCs w:val="24"/>
+          <w:lang w:val="ca-ES"/>
+        </w:rPr>
+        <w:t xml:space="preserve">Decidir que es vol aprendre: </w:t>
+      </w:r>
+      <w:r>
+        <w:rPr>
+          <w:sz w:val="24"/>
+          <w:szCs w:val="24"/>
+          <w:lang w:val="ca-ES"/>
+        </w:rPr>
+        <w:t>L’objectiu d’aquesta fase es indentificar sobre quin individu es vol obtenir informació, que es vol aprendre d’aquesta persona i si es possible el temps i llocs aproximats en els que aquesta persona va viure.</w:t>
+      </w:r>
+    </w:p>
+    <w:p>
+      <w:pPr>
+        <w:pStyle w:val="ListParagraph"/>
+        <w:numPr>
+          <w:ilvl w:val="0"/>
+          <w:numId w:val="5"/>
+        </w:numPr>
+        <w:rPr>
+          <w:b/>
+          <w:sz w:val="24"/>
+          <w:szCs w:val="24"/>
+          <w:lang w:val="ca-ES"/>
+        </w:rPr>
+      </w:pPr>
+      <w:r>
+        <w:rPr>
+          <w:b/>
+          <w:sz w:val="24"/>
+          <w:szCs w:val="24"/>
+          <w:lang w:val="ca-ES"/>
+        </w:rPr>
+        <w:t>Seleccionar els arxius a consultar:</w:t>
+      </w:r>
+      <w:r>
+        <w:rPr>
+          <w:b/>
+          <w:sz w:val="24"/>
+          <w:szCs w:val="24"/>
+          <w:lang w:val="ca-ES"/>
+        </w:rPr>
+        <w:t xml:space="preserve"> </w:t>
+      </w:r>
+      <w:r>
+        <w:rPr>
+          <w:sz w:val="24"/>
+          <w:szCs w:val="24"/>
+          <w:lang w:val="ca-ES"/>
+        </w:rPr>
+        <w:t xml:space="preserve">Aquesta fase resulta la més complexa de tot el sistema. </w:t>
+      </w:r>
+      <w:r>
+        <w:rPr>
+          <w:sz w:val="24"/>
+          <w:szCs w:val="24"/>
+          <w:lang w:val="ca-ES"/>
+        </w:rPr>
+        <w:t>L’objectiu es ordenar de més a menys útils les diferents fonts de dades a consultar i quins arxius en resulten interessants.</w:t>
+      </w:r>
+    </w:p>
+    <w:p>
+      <w:pPr>
+        <w:pStyle w:val="ListParagraph"/>
+        <w:numPr>
+          <w:ilvl w:val="0"/>
+          <w:numId w:val="5"/>
+        </w:numPr>
+        <w:rPr>
+          <w:b/>
+          <w:sz w:val="24"/>
+          <w:szCs w:val="24"/>
+          <w:lang w:val="ca-ES"/>
+        </w:rPr>
+      </w:pPr>
+      <w:r>
+        <w:rPr>
+          <w:b/>
+          <w:sz w:val="24"/>
+          <w:szCs w:val="24"/>
+          <w:lang w:val="ca-ES"/>
+        </w:rPr>
+        <w:t xml:space="preserve">Obtenir i </w:t>
+      </w:r>
+      <w:r>
+        <w:rPr>
+          <w:b/>
+          <w:sz w:val="24"/>
+          <w:szCs w:val="24"/>
+          <w:lang w:val="ca-ES"/>
+        </w:rPr>
+        <w:t>consultar</w:t>
+      </w:r>
+      <w:r>
+        <w:rPr>
+          <w:b/>
+          <w:sz w:val="24"/>
+          <w:szCs w:val="24"/>
+          <w:lang w:val="ca-ES"/>
+        </w:rPr>
+        <w:t xml:space="preserve"> els arxius:</w:t>
+      </w:r>
+      <w:r>
+        <w:rPr>
+          <w:b/>
+          <w:sz w:val="24"/>
+          <w:szCs w:val="24"/>
+          <w:lang w:val="ca-ES"/>
+        </w:rPr>
+        <w:t xml:space="preserve"> </w:t>
+      </w:r>
+      <w:r>
+        <w:rPr>
+          <w:sz w:val="24"/>
+          <w:szCs w:val="24"/>
+          <w:lang w:val="ca-ES"/>
+        </w:rPr>
+        <w:t>Durant aquesta fase consultarem les fonts de dades seleccionades en l’apartat anterior. Pel final d’aquesta hauriem de tenir anotat tot allò que s’ha descobert i fotocopies, notes, o qualsevol altre mena de suport físic o digital que suporti els descobrients.</w:t>
+      </w:r>
+    </w:p>
+    <w:p>
+      <w:pPr>
+        <w:pStyle w:val="ListParagraph"/>
+        <w:numPr>
+          <w:ilvl w:val="0"/>
+          <w:numId w:val="5"/>
+        </w:numPr>
+        <w:rPr>
+          <w:b/>
+          <w:sz w:val="24"/>
+          <w:szCs w:val="24"/>
+          <w:lang w:val="ca-ES"/>
+        </w:rPr>
+      </w:pPr>
+      <w:r>
+        <w:rPr>
+          <w:b/>
+          <w:sz w:val="24"/>
+          <w:szCs w:val="24"/>
+          <w:lang w:val="ca-ES"/>
+        </w:rPr>
+        <w:t xml:space="preserve">Utilitzar la informació: </w:t>
+      </w:r>
+      <w:r>
+        <w:rPr>
+          <w:sz w:val="24"/>
+          <w:szCs w:val="24"/>
+          <w:lang w:val="ca-ES"/>
+        </w:rPr>
+        <w:t>Finalment evaluarem la informació que s’ha descobert, es traduira la informació necessària als formularis adients, organitzarem la nova informació, es copartirán els resultats i finalment estarem preparats per tornar a iniciar la roda de procés per tal de seguir descobrint coses sobre la nostre família.</w:t>
+      </w:r>
+    </w:p>
+    <w:p>
+      <w:pPr>
+        <w:rPr>
+          <w:b/>
+          <w:sz w:val="24"/>
+          <w:szCs w:val="24"/>
+          <w:lang w:val="ca-ES"/>
+        </w:rPr>
+      </w:pPr>
+    </w:p>
+    <w:p>
+      <w:pPr>
+        <w:rPr>
+          <w:b/>
+          <w:sz w:val="24"/>
+          <w:szCs w:val="24"/>
+          <w:lang w:val="ca-ES"/>
+        </w:rPr>
+      </w:pPr>
+    </w:p>
+    <w:p>
+      <w:pPr>
+        <w:rPr>
+          <w:b/>
+          <w:sz w:val="24"/>
+          <w:szCs w:val="24"/>
+          <w:lang w:val="ca-ES"/>
+        </w:rPr>
+      </w:pPr>
+      <w:r>
+        <w:rPr>
+          <w:b/>
+          <w:sz w:val="24"/>
+          <w:szCs w:val="24"/>
+          <w:lang w:val="ca-ES"/>
+        </w:rPr>
+        <w:lastRenderedPageBreak/>
         <w:t>Conclusió</w:t>
       </w:r>
     </w:p>
@@ -2495,21 +2820,29 @@
           <w:szCs w:val="24"/>
           <w:lang w:val="ca-ES"/>
         </w:rPr>
-        <w:t xml:space="preserve">Donem d'aquesta forma per conclosa la breu introducció a la genealogia. Com hem pogut veure es tracta d'un ciència d'especial vocació personal que bé pot ajudar a desemmascarar i comprendre les vivències viscudes pels nostres avantpassats i ajudant-se a preparar les futures generacions per tal de no caure en els mateixos paranys que hem caigut nosaltres. </w:t>
-      </w:r>
-    </w:p>
-    <w:p>
-      <w:pPr>
-        <w:rPr>
-          <w:sz w:val="24"/>
-          <w:szCs w:val="24"/>
-          <w:lang w:val="ca-ES"/>
-        </w:rPr>
-      </w:pPr>
-    </w:p>
-    <w:p>
-      <w:pPr>
-        <w:pStyle w:val="Prrafodelista"/>
+        <w:t xml:space="preserve">Donem d'aquesta forma per conclosa la breu introducció a la genealogia. Com hem pogut veure es tracta d'un ciència d'especial vocació personal que bé pot ajudar a desemmascarar i comprendre les vivències viscudes pels nostres avantpassats i ajudant-se a preparar les futures generacions </w:t>
+      </w:r>
+      <w:r>
+        <w:rPr>
+          <w:sz w:val="24"/>
+          <w:szCs w:val="24"/>
+          <w:lang w:val="ca-ES"/>
+        </w:rPr>
+        <w:t>amb els coneixements del passat i present.</w:t>
+      </w:r>
+    </w:p>
+    <w:p>
+      <w:pPr>
+        <w:rPr>
+          <w:sz w:val="24"/>
+          <w:szCs w:val="24"/>
+          <w:lang w:val="ca-ES"/>
+        </w:rPr>
+      </w:pPr>
+    </w:p>
+    <w:p>
+      <w:pPr>
+        <w:pStyle w:val="ListParagraph"/>
         <w:numPr>
           <w:ilvl w:val="0"/>
           <w:numId w:val="1"/>
@@ -2546,19 +2879,10 @@
           <w:lang w:val="ca-ES"/>
         </w:rPr>
       </w:pPr>
-    </w:p>
-    <w:p>
-      <w:pPr>
-        <w:rPr>
-          <w:sz w:val="24"/>
-          <w:szCs w:val="24"/>
-          <w:lang w:val="ca-ES"/>
-        </w:rPr>
-      </w:pPr>
-      <w:hyperlink r:id="rId5" w:history="1">
+      <w:hyperlink r:id="rId6" w:history="1">
         <w:r>
           <w:rPr>
-            <w:rStyle w:val="Hipervnculo"/>
+            <w:rStyle w:val="Hyperlink"/>
             <w:sz w:val="24"/>
             <w:szCs w:val="24"/>
             <w:lang w:val="ca-ES"/>
@@ -2574,10 +2898,10 @@
         </w:rPr>
         <w:br/>
       </w:r>
-      <w:hyperlink r:id="rId6" w:history="1">
+      <w:hyperlink r:id="rId7" w:history="1">
         <w:r>
           <w:rPr>
-            <w:rStyle w:val="Hipervnculo"/>
+            <w:rStyle w:val="Hyperlink"/>
             <w:sz w:val="24"/>
             <w:szCs w:val="24"/>
             <w:lang w:val="ca-ES"/>
@@ -2594,10 +2918,10 @@
           <w:lang w:val="ca-ES"/>
         </w:rPr>
       </w:pPr>
-      <w:hyperlink r:id="rId7" w:history="1">
+      <w:hyperlink r:id="rId8" w:history="1">
         <w:r>
           <w:rPr>
-            <w:rStyle w:val="Hipervnculo"/>
+            <w:rStyle w:val="Hyperlink"/>
             <w:sz w:val="24"/>
             <w:szCs w:val="24"/>
             <w:lang w:val="ca-ES"/>
@@ -2614,10 +2938,10 @@
           <w:lang w:val="ca-ES"/>
         </w:rPr>
       </w:pPr>
-      <w:hyperlink r:id="rId8" w:history="1">
+      <w:hyperlink r:id="rId9" w:history="1">
         <w:r>
           <w:rPr>
-            <w:rStyle w:val="Hipervnculo"/>
+            <w:rStyle w:val="Hyperlink"/>
             <w:sz w:val="24"/>
             <w:szCs w:val="24"/>
             <w:lang w:val="ca-ES"/>
@@ -2632,10 +2956,10 @@
           <w:lang w:val="ca-ES"/>
         </w:rPr>
       </w:pPr>
-      <w:hyperlink r:id="rId9" w:tgtFrame="_blank" w:history="1">
+      <w:hyperlink r:id="rId10" w:tgtFrame="_blank" w:history="1">
         <w:r>
           <w:rPr>
-            <w:rStyle w:val="Hipervnculo"/>
+            <w:rStyle w:val="Hyperlink"/>
             <w:rFonts w:ascii="Arial" w:hAnsi="Arial" w:cs="Arial"/>
             <w:color w:val="1155CC"/>
             <w:shd w:val="clear" w:color="auto" w:fill="FFFFFF"/>
@@ -2657,7 +2981,7 @@
           <w:lang w:val="ca-ES" w:eastAsia="en-GB"/>
         </w:rPr>
       </w:pPr>
-      <w:hyperlink r:id="rId10" w:tgtFrame="_blank" w:history="1">
+      <w:hyperlink r:id="rId11" w:tgtFrame="_blank" w:history="1">
         <w:r>
           <w:rPr>
             <w:rFonts w:ascii="Arial" w:eastAsia="Times New Roman" w:hAnsi="Arial" w:cs="Arial"/>
@@ -2722,14 +3046,56 @@
           <w:lang w:val="ca-ES"/>
         </w:rPr>
       </w:pPr>
-      <w:r>
-        <w:rPr>
-          <w:sz w:val="24"/>
-          <w:szCs w:val="24"/>
-          <w:lang w:val="ca-ES"/>
-        </w:rPr>
-        <w:t>https://familysearch.org/wiki/en/Genealogical_Ethics_(National_Institute)</w:t>
-      </w:r>
+      <w:hyperlink r:id="rId12" w:history="1">
+        <w:r>
+          <w:rPr>
+            <w:rStyle w:val="Hyperlink"/>
+            <w:sz w:val="24"/>
+            <w:szCs w:val="24"/>
+            <w:lang w:val="ca-ES"/>
+          </w:rPr>
+          <w:t>https://familysearch.org/wiki/en/Genealogical_Ethics_(National_Institute)</w:t>
+        </w:r>
+      </w:hyperlink>
+    </w:p>
+    <w:p>
+      <w:pPr>
+        <w:rPr>
+          <w:sz w:val="24"/>
+          <w:szCs w:val="24"/>
+          <w:lang w:val="ca-ES"/>
+        </w:rPr>
+      </w:pPr>
+      <w:hyperlink r:id="rId13" w:history="1">
+        <w:r>
+          <w:rPr>
+            <w:rStyle w:val="Hyperlink"/>
+            <w:sz w:val="24"/>
+            <w:szCs w:val="24"/>
+            <w:lang w:val="ca-ES"/>
+          </w:rPr>
+          <w:t>https://familysearch.org/wiki/en/Research_Process</w:t>
+        </w:r>
+      </w:hyperlink>
+      <w:r>
+        <w:rPr>
+          <w:sz w:val="24"/>
+          <w:szCs w:val="24"/>
+          <w:lang w:val="ca-ES"/>
+        </w:rPr>
+        <w:t xml:space="preserve">   (IMAGE)</w:t>
+      </w:r>
+      <w:bookmarkStart w:id="0" w:name="_GoBack"/>
+      <w:bookmarkEnd w:id="0"/>
+    </w:p>
+    <w:p>
+      <w:pPr>
+        <w:rPr>
+          <w:sz w:val="24"/>
+          <w:szCs w:val="24"/>
+          <w:lang w:val="ca-ES"/>
+        </w:rPr>
+      </w:pPr>
       <w:r>
         <w:rPr>
           <w:sz w:val="24"/>
@@ -2750,8 +3116,207 @@
 </file>
 
 <file path=word/numbering.xml><?xml version="1.0" encoding="utf-8"?>
-<w:numbering xmlns:ve="http://schemas.openxmlformats.org/markup-compatibility/2006" xmlns:o="urn:schemas-microsoft-com:office:office" xmlns:r="http://schemas.openxmlformats.org/officeDocument/2006/relationships" xmlns:m="http://schemas.openxmlformats.org/officeDocument/2006/math" xmlns:v="urn:schemas-microsoft-com:vml" xmlns:wp="http://schemas.openxmlformats.org/drawingml/2006/wordprocessingDrawing" xmlns:w10="urn:schemas-microsoft-com:office:word" xmlns:w="http://schemas.openxmlformats.org/wordprocessingml/2006/main" xmlns:wne="http://schemas.microsoft.com/office/word/2006/wordml">
+<w:numbering xmlns:wpc="http://schemas.microsoft.com/office/word/2010/wordprocessingCanvas" xmlns:mc="http://schemas.openxmlformats.org/markup-compatibility/2006" xmlns:o="urn:schemas-microsoft-com:office:office" xmlns:r="http://schemas.openxmlformats.org/officeDocument/2006/relationships" xmlns:m="http://schemas.openxmlformats.org/officeDocument/2006/math" xmlns:v="urn:schemas-microsoft-com:vml" xmlns:wp14="http://schemas.microsoft.com/office/word/2010/wordprocessingDrawing" xmlns:wp="http://schemas.openxmlformats.org/drawingml/2006/wordprocessingDrawing" xmlns:w10="urn:schemas-microsoft-com:office:word" xmlns:w="http://schemas.openxmlformats.org/wordprocessingml/2006/main" xmlns:w14="http://schemas.microsoft.com/office/word/2010/wordml" xmlns:wpg="http://schemas.microsoft.com/office/word/2010/wordprocessingGroup" xmlns:wpi="http://schemas.microsoft.com/office/word/2010/wordprocessingInk" xmlns:wne="http://schemas.microsoft.com/office/word/2006/wordml" xmlns:wps="http://schemas.microsoft.com/office/word/2010/wordprocessingShape" mc:Ignorable="w14 wp14">
   <w:abstractNum w:abstractNumId="0">
+    <w:nsid w:val="38696034"/>
+    <w:multiLevelType w:val="hybridMultilevel"/>
+    <w:tmpl w:val="E794C8AC"/>
+    <w:lvl w:ilvl="0" w:tplc="0409000F">
+      <w:start w:val="1"/>
+      <w:numFmt w:val="decimal"/>
+      <w:lvlText w:val="%1."/>
+      <w:lvlJc w:val="left"/>
+      <w:pPr>
+        <w:ind w:left="720" w:hanging="360"/>
+      </w:pPr>
+    </w:lvl>
+    <w:lvl w:ilvl="1" w:tplc="04090019" w:tentative="1">
+      <w:start w:val="1"/>
+      <w:numFmt w:val="lowerLetter"/>
+      <w:lvlText w:val="%2."/>
+      <w:lvlJc w:val="left"/>
+      <w:pPr>
+        <w:ind w:left="1440" w:hanging="360"/>
+      </w:pPr>
+    </w:lvl>
+    <w:lvl w:ilvl="2" w:tplc="0409001B" w:tentative="1">
+      <w:start w:val="1"/>
+      <w:numFmt w:val="lowerRoman"/>
+      <w:lvlText w:val="%3."/>
+      <w:lvlJc w:val="right"/>
+      <w:pPr>
+        <w:ind w:left="2160" w:hanging="180"/>
+      </w:pPr>
+    </w:lvl>
+    <w:lvl w:ilvl="3" w:tplc="0409000F" w:tentative="1">
+      <w:start w:val="1"/>
+      <w:numFmt w:val="decimal"/>
+      <w:lvlText w:val="%4."/>
+      <w:lvlJc w:val="left"/>
+      <w:pPr>
+        <w:ind w:left="2880" w:hanging="360"/>
+      </w:pPr>
+    </w:lvl>
+    <w:lvl w:ilvl="4" w:tplc="04090019" w:tentative="1">
+      <w:start w:val="1"/>
+      <w:numFmt w:val="lowerLetter"/>
+      <w:lvlText w:val="%5."/>
+      <w:lvlJc w:val="left"/>
+      <w:pPr>
+        <w:ind w:left="3600" w:hanging="360"/>
+      </w:pPr>
+    </w:lvl>
+    <w:lvl w:ilvl="5" w:tplc="0409001B" w:tentative="1">
+      <w:start w:val="1"/>
+      <w:numFmt w:val="lowerRoman"/>
+      <w:lvlText w:val="%6."/>
+      <w:lvlJc w:val="right"/>
+      <w:pPr>
+        <w:ind w:left="4320" w:hanging="180"/>
+      </w:pPr>
+    </w:lvl>
+    <w:lvl w:ilvl="6" w:tplc="0409000F" w:tentative="1">
+      <w:start w:val="1"/>
+      <w:numFmt w:val="decimal"/>
+      <w:lvlText w:val="%7."/>
+      <w:lvlJc w:val="left"/>
+      <w:pPr>
+        <w:ind w:left="5040" w:hanging="360"/>
+      </w:pPr>
+    </w:lvl>
+    <w:lvl w:ilvl="7" w:tplc="04090019" w:tentative="1">
+      <w:start w:val="1"/>
+      <w:numFmt w:val="lowerLetter"/>
+      <w:lvlText w:val="%8."/>
+      <w:lvlJc w:val="left"/>
+      <w:pPr>
+        <w:ind w:left="5760" w:hanging="360"/>
+      </w:pPr>
+    </w:lvl>
+    <w:lvl w:ilvl="8" w:tplc="0409001B" w:tentative="1">
+      <w:start w:val="1"/>
+      <w:numFmt w:val="lowerRoman"/>
+      <w:lvlText w:val="%9."/>
+      <w:lvlJc w:val="right"/>
+      <w:pPr>
+        <w:ind w:left="6480" w:hanging="180"/>
+      </w:pPr>
+    </w:lvl>
+  </w:abstractNum>
+  <w:abstractNum w:abstractNumId="1">
+    <w:nsid w:val="44151939"/>
+    <w:multiLevelType w:val="hybridMultilevel"/>
+    <w:tmpl w:val="C78CFEDA"/>
+    <w:lvl w:ilvl="0" w:tplc="04090001">
+      <w:start w:val="1"/>
+      <w:numFmt w:val="bullet"/>
+      <w:lvlText w:val=""/>
+      <w:lvlJc w:val="left"/>
+      <w:pPr>
+        <w:ind w:left="720" w:hanging="360"/>
+      </w:pPr>
+      <w:rPr>
+        <w:rFonts w:ascii="Symbol" w:hAnsi="Symbol" w:hint="default"/>
+      </w:rPr>
+    </w:lvl>
+    <w:lvl w:ilvl="1" w:tplc="04090003" w:tentative="1">
+      <w:start w:val="1"/>
+      <w:numFmt w:val="bullet"/>
+      <w:lvlText w:val="o"/>
+      <w:lvlJc w:val="left"/>
+      <w:pPr>
+        <w:ind w:left="1440" w:hanging="360"/>
+      </w:pPr>
+      <w:rPr>
+        <w:rFonts w:ascii="Courier New" w:hAnsi="Courier New" w:cs="Courier New" w:hint="default"/>
+      </w:rPr>
+    </w:lvl>
+    <w:lvl w:ilvl="2" w:tplc="04090005" w:tentative="1">
+      <w:start w:val="1"/>
+      <w:numFmt w:val="bullet"/>
+      <w:lvlText w:val=""/>
+      <w:lvlJc w:val="left"/>
+      <w:pPr>
+        <w:ind w:left="2160" w:hanging="360"/>
+      </w:pPr>
+      <w:rPr>
+        <w:rFonts w:ascii="Wingdings" w:hAnsi="Wingdings" w:hint="default"/>
+      </w:rPr>
+    </w:lvl>
+    <w:lvl w:ilvl="3" w:tplc="04090001" w:tentative="1">
+      <w:start w:val="1"/>
+      <w:numFmt w:val="bullet"/>
+      <w:lvlText w:val=""/>
+      <w:lvlJc w:val="left"/>
+      <w:pPr>
+        <w:ind w:left="2880" w:hanging="360"/>
+      </w:pPr>
+      <w:rPr>
+        <w:rFonts w:ascii="Symbol" w:hAnsi="Symbol" w:hint="default"/>
+      </w:rPr>
+    </w:lvl>
+    <w:lvl w:ilvl="4" w:tplc="04090003" w:tentative="1">
+      <w:start w:val="1"/>
+      <w:numFmt w:val="bullet"/>
+      <w:lvlText w:val="o"/>
+      <w:lvlJc w:val="left"/>
+      <w:pPr>
+        <w:ind w:left="3600" w:hanging="360"/>
+      </w:pPr>
+      <w:rPr>
+        <w:rFonts w:ascii="Courier New" w:hAnsi="Courier New" w:cs="Courier New" w:hint="default"/>
+      </w:rPr>
+    </w:lvl>
+    <w:lvl w:ilvl="5" w:tplc="04090005" w:tentative="1">
+      <w:start w:val="1"/>
+      <w:numFmt w:val="bullet"/>
+      <w:lvlText w:val=""/>
+      <w:lvlJc w:val="left"/>
+      <w:pPr>
+        <w:ind w:left="4320" w:hanging="360"/>
+      </w:pPr>
+      <w:rPr>
+        <w:rFonts w:ascii="Wingdings" w:hAnsi="Wingdings" w:hint="default"/>
+      </w:rPr>
+    </w:lvl>
+    <w:lvl w:ilvl="6" w:tplc="04090001" w:tentative="1">
+      <w:start w:val="1"/>
+      <w:numFmt w:val="bullet"/>
+      <w:lvlText w:val=""/>
+      <w:lvlJc w:val="left"/>
+      <w:pPr>
+        <w:ind w:left="5040" w:hanging="360"/>
+      </w:pPr>
+      <w:rPr>
+        <w:rFonts w:ascii="Symbol" w:hAnsi="Symbol" w:hint="default"/>
+      </w:rPr>
+    </w:lvl>
+    <w:lvl w:ilvl="7" w:tplc="04090003" w:tentative="1">
+      <w:start w:val="1"/>
+      <w:numFmt w:val="bullet"/>
+      <w:lvlText w:val="o"/>
+      <w:lvlJc w:val="left"/>
+      <w:pPr>
+        <w:ind w:left="5760" w:hanging="360"/>
+      </w:pPr>
+      <w:rPr>
+        <w:rFonts w:ascii="Courier New" w:hAnsi="Courier New" w:cs="Courier New" w:hint="default"/>
+      </w:rPr>
+    </w:lvl>
+    <w:lvl w:ilvl="8" w:tplc="04090005" w:tentative="1">
+      <w:start w:val="1"/>
+      <w:numFmt w:val="bullet"/>
+      <w:lvlText w:val=""/>
+      <w:lvlJc w:val="left"/>
+      <w:pPr>
+        <w:ind w:left="6480" w:hanging="360"/>
+      </w:pPr>
+      <w:rPr>
+        <w:rFonts w:ascii="Wingdings" w:hAnsi="Wingdings" w:hint="default"/>
+      </w:rPr>
+    </w:lvl>
+  </w:abstractNum>
+  <w:abstractNum w:abstractNumId="2">
     <w:nsid w:val="4AF02DAE"/>
     <w:multiLevelType w:val="hybridMultilevel"/>
     <w:tmpl w:val="6D3AE772"/>
@@ -2864,7 +3429,7 @@
       </w:rPr>
     </w:lvl>
   </w:abstractNum>
-  <w:abstractNum w:abstractNumId="1">
+  <w:abstractNum w:abstractNumId="3">
     <w:nsid w:val="6AD778ED"/>
     <w:multiLevelType w:val="hybridMultilevel"/>
     <w:tmpl w:val="D6062DF2"/>
@@ -2950,7 +3515,7 @@
       </w:pPr>
     </w:lvl>
   </w:abstractNum>
-  <w:abstractNum w:abstractNumId="2">
+  <w:abstractNum w:abstractNumId="4">
     <w:nsid w:val="73AF6084"/>
     <w:multiLevelType w:val="hybridMultilevel"/>
     <w:tmpl w:val="E05CE9C0"/>
@@ -3064,19 +3629,25 @@
     </w:lvl>
   </w:abstractNum>
   <w:num w:numId="1">
+    <w:abstractNumId w:val="4"/>
+  </w:num>
+  <w:num w:numId="2">
+    <w:abstractNumId w:val="3"/>
+  </w:num>
+  <w:num w:numId="3">
     <w:abstractNumId w:val="2"/>
   </w:num>
-  <w:num w:numId="2">
+  <w:num w:numId="4">
     <w:abstractNumId w:val="1"/>
   </w:num>
-  <w:num w:numId="3">
+  <w:num w:numId="5">
     <w:abstractNumId w:val="0"/>
   </w:num>
 </w:numbering>
 </file>
 
 <file path=word/styles.xml><?xml version="1.0" encoding="utf-8"?>
-<w:styles xmlns:r="http://schemas.openxmlformats.org/officeDocument/2006/relationships" xmlns:w="http://schemas.openxmlformats.org/wordprocessingml/2006/main">
+<w:styles xmlns:mc="http://schemas.openxmlformats.org/markup-compatibility/2006" xmlns:r="http://schemas.openxmlformats.org/officeDocument/2006/relationships" xmlns:w="http://schemas.openxmlformats.org/wordprocessingml/2006/main" xmlns:w14="http://schemas.microsoft.com/office/word/2010/wordml" mc:Ignorable="w14">
   <w:docDefaults>
     <w:rPrDefault>
       <w:rPr>
@@ -3236,18 +3807,17 @@
     <w:qFormat/>
     <w:rsid w:val="00FA4F3B"/>
   </w:style>
-  <w:style w:type="character" w:default="1" w:styleId="Fuentedeprrafopredeter">
+  <w:style w:type="character" w:default="1" w:styleId="DefaultParagraphFont">
     <w:name w:val="Default Paragraph Font"/>
     <w:uiPriority w:val="1"/>
     <w:semiHidden/>
     <w:unhideWhenUsed/>
   </w:style>
-  <w:style w:type="table" w:default="1" w:styleId="Tablanormal">
+  <w:style w:type="table" w:default="1" w:styleId="TableNormal">
     <w:name w:val="Normal Table"/>
     <w:uiPriority w:val="99"/>
     <w:semiHidden/>
     <w:unhideWhenUsed/>
-    <w:qFormat/>
     <w:tblPr>
       <w:tblInd w:w="0" w:type="dxa"/>
       <w:tblCellMar>
@@ -3258,7 +3828,7 @@
       </w:tblCellMar>
     </w:tblPr>
   </w:style>
-  <w:style w:type="numbering" w:default="1" w:styleId="Sinlista">
+  <w:style w:type="numbering" w:default="1" w:styleId="NoList">
     <w:name w:val="No List"/>
     <w:uiPriority w:val="99"/>
     <w:semiHidden/>
@@ -3266,12 +3836,12 @@
   </w:style>
   <w:style w:type="character" w:customStyle="1" w:styleId="apple-converted-space">
     <w:name w:val="apple-converted-space"/>
-    <w:basedOn w:val="Fuentedeprrafopredeter"/>
+    <w:basedOn w:val="DefaultParagraphFont"/>
     <w:rsid w:val="00DC6409"/>
   </w:style>
-  <w:style w:type="character" w:styleId="Hipervnculo">
+  <w:style w:type="character" w:styleId="Hyperlink">
     <w:name w:val="Hyperlink"/>
-    <w:basedOn w:val="Fuentedeprrafopredeter"/>
+    <w:basedOn w:val="DefaultParagraphFont"/>
     <w:uiPriority w:val="99"/>
     <w:unhideWhenUsed/>
     <w:rsid w:val="00DC6409"/>
@@ -3282,10 +3852,10 @@
   </w:style>
   <w:style w:type="character" w:customStyle="1" w:styleId="unicode">
     <w:name w:val="unicode"/>
-    <w:basedOn w:val="Fuentedeprrafopredeter"/>
+    <w:basedOn w:val="DefaultParagraphFont"/>
     <w:rsid w:val="00DC6409"/>
   </w:style>
-  <w:style w:type="paragraph" w:styleId="Prrafodelista">
+  <w:style w:type="paragraph" w:styleId="ListParagraph">
     <w:name w:val="List Paragraph"/>
     <w:basedOn w:val="Normal"/>
     <w:uiPriority w:val="34"/>
@@ -3295,6 +3865,196 @@
       <w:ind w:left="720"/>
       <w:contextualSpacing/>
     </w:pPr>
+  </w:style>
+</w:styles>
+</file>
+
+<file path=word/stylesWithEffects.xml><?xml version="1.0" encoding="utf-8"?>
+<w:styles xmlns:wpc="http://schemas.microsoft.com/office/word/2010/wordprocessingCanvas" xmlns:mc="http://schemas.openxmlformats.org/markup-compatibility/2006" xmlns:o="urn:schemas-microsoft-com:office:office" xmlns:r="http://schemas.openxmlformats.org/officeDocument/2006/relationships" xmlns:m="http://schemas.openxmlformats.org/officeDocument/2006/math" xmlns:v="urn:schemas-microsoft-com:vml" xmlns:wp14="http://schemas.microsoft.com/office/word/2010/wordprocessingDrawing" xmlns:wp="http://schemas.openxmlformats.org/drawingml/2006/wordprocessingDrawing" xmlns:w10="urn:schemas-microsoft-com:office:word" xmlns:w="http://schemas.openxmlformats.org/wordprocessingml/2006/main" xmlns:w14="http://schemas.microsoft.com/office/word/2010/wordml" xmlns:wpg="http://schemas.microsoft.com/office/word/2010/wordprocessingGroup" xmlns:wpi="http://schemas.microsoft.com/office/word/2010/wordprocessingInk" xmlns:wne="http://schemas.microsoft.com/office/word/2006/wordml" xmlns:wps="http://schemas.microsoft.com/office/word/2010/wordprocessingShape" mc:Ignorable="w14 wp14">
+  <w:docDefaults>
+    <w:rPrDefault>
+      <w:rPr>
+        <w:rFonts w:asciiTheme="minorHAnsi" w:eastAsiaTheme="minorEastAsia" w:hAnsiTheme="minorHAnsi" w:cstheme="minorBidi"/>
+        <w:sz w:val="22"/>
+        <w:szCs w:val="22"/>
+        <w:lang w:val="en-US" w:eastAsia="ko-KR" w:bidi="ar-SA"/>
+      </w:rPr>
+    </w:rPrDefault>
+    <w:pPrDefault>
+      <w:pPr>
+        <w:spacing w:after="200" w:line="276" w:lineRule="auto"/>
+      </w:pPr>
+    </w:pPrDefault>
+  </w:docDefaults>
+  <w:latentStyles w:defLockedState="0" w:defUIPriority="99" w:defSemiHidden="1" w:defUnhideWhenUsed="1" w:defQFormat="0" w:count="267">
+    <w:lsdException w:name="Normal" w:semiHidden="0" w:uiPriority="0" w:unhideWhenUsed="0" w:qFormat="1"/>
+    <w:lsdException w:name="heading 1" w:semiHidden="0" w:uiPriority="9" w:unhideWhenUsed="0" w:qFormat="1"/>
+    <w:lsdException w:name="heading 2" w:uiPriority="9" w:qFormat="1"/>
+    <w:lsdException w:name="heading 3" w:uiPriority="9" w:qFormat="1"/>
+    <w:lsdException w:name="heading 4" w:uiPriority="9" w:qFormat="1"/>
+    <w:lsdException w:name="heading 5" w:uiPriority="9" w:qFormat="1"/>
+    <w:lsdException w:name="heading 6" w:uiPriority="9" w:qFormat="1"/>
+    <w:lsdException w:name="heading 7" w:uiPriority="9" w:qFormat="1"/>
+    <w:lsdException w:name="heading 8" w:uiPriority="9" w:qFormat="1"/>
+    <w:lsdException w:name="heading 9" w:uiPriority="9" w:qFormat="1"/>
+    <w:lsdException w:name="toc 1" w:uiPriority="39"/>
+    <w:lsdException w:name="toc 2" w:uiPriority="39"/>
+    <w:lsdException w:name="toc 3" w:uiPriority="39"/>
+    <w:lsdException w:name="toc 4" w:uiPriority="39"/>
+    <w:lsdException w:name="toc 5" w:uiPriority="39"/>
+    <w:lsdException w:name="toc 6" w:uiPriority="39"/>
+    <w:lsdException w:name="toc 7" w:uiPriority="39"/>
+    <w:lsdException w:name="toc 8" w:uiPriority="39"/>
+    <w:lsdException w:name="toc 9" w:uiPriority="39"/>
+    <w:lsdException w:name="caption" w:uiPriority="35" w:qFormat="1"/>
+    <w:lsdException w:name="Title" w:semiHidden="0" w:uiPriority="10" w:unhideWhenUsed="0" w:qFormat="1"/>
+    <w:lsdException w:name="Default Paragraph Font" w:uiPriority="1"/>
+    <w:lsdException w:name="Subtitle" w:semiHidden="0" w:uiPriority="11" w:unhideWhenUsed="0" w:qFormat="1"/>
+    <w:lsdException w:name="Strong" w:semiHidden="0" w:uiPriority="22" w:unhideWhenUsed="0" w:qFormat="1"/>
+    <w:lsdException w:name="Emphasis" w:semiHidden="0" w:uiPriority="20" w:unhideWhenUsed="0" w:qFormat="1"/>
+    <w:lsdException w:name="Table Grid" w:semiHidden="0" w:uiPriority="59" w:unhideWhenUsed="0"/>
+    <w:lsdException w:name="Placeholder Text" w:unhideWhenUsed="0"/>
+    <w:lsdException w:name="No Spacing" w:semiHidden="0" w:uiPriority="1" w:unhideWhenUsed="0" w:qFormat="1"/>
+    <w:lsdException w:name="Light Shading" w:semiHidden="0" w:uiPriority="60" w:unhideWhenUsed="0"/>
+    <w:lsdException w:name="Light List" w:semiHidden="0" w:uiPriority="61" w:unhideWhenUsed="0"/>
+    <w:lsdException w:name="Light Grid" w:semiHidden="0" w:uiPriority="62" w:unhideWhenUsed="0"/>
+    <w:lsdException w:name="Medium Shading 1" w:semiHidden="0" w:uiPriority="63" w:unhideWhenUsed="0"/>
+    <w:lsdException w:name="Medium Shading 2" w:semiHidden="0" w:uiPriority="64" w:unhideWhenUsed="0"/>
+    <w:lsdException w:name="Medium List 1" w:semiHidden="0" w:uiPriority="65" w:unhideWhenUsed="0"/>
+    <w:lsdException w:name="Medium List 2" w:semiHidden="0" w:uiPriority="66" w:unhideWhenUsed="0"/>
+    <w:lsdException w:name="Medium Grid 1" w:semiHidden="0" w:uiPriority="67" w:unhideWhenUsed="0"/>
+    <w:lsdException w:name="Medium Grid 2" w:semiHidden="0" w:uiPriority="68" w:unhideWhenUsed="0"/>
+    <w:lsdException w:name="Medium Grid 3" w:semiHidden="0" w:uiPriority="69" w:unhideWhenUsed="0"/>
+    <w:lsdException w:name="Dark List" w:semiHidden="0" w:uiPriority="70" w:unhideWhenUsed="0"/>
+    <w:lsdException w:name="Colorful Shading" w:semiHidden="0" w:uiPriority="71" w:unhideWhenUsed="0"/>
+    <w:lsdException w:name="Colorful List" w:semiHidden="0" w:uiPriority="72" w:unhideWhenUsed="0"/>
+    <w:lsdException w:name="Colorful Grid" w:semiHidden="0" w:uiPriority="73" w:unhideWhenUsed="0"/>
+    <w:lsdException w:name="Light Shading Accent 1" w:semiHidden="0" w:uiPriority="60" w:unhideWhenUsed="0"/>
+    <w:lsdException w:name="Light List Accent 1" w:semiHidden="0" w:uiPriority="61" w:unhideWhenUsed="0"/>
+    <w:lsdException w:name="Light Grid Accent 1" w:semiHidden="0" w:uiPriority="62" w:unhideWhenUsed="0"/>
+    <w:lsdException w:name="Medium Shading 1 Accent 1" w:semiHidden="0" w:uiPriority="63" w:unhideWhenUsed="0"/>
+    <w:lsdException w:name="Medium Shading 2 Accent 1" w:semiHidden="0" w:uiPriority="64" w:unhideWhenUsed="0"/>
+    <w:lsdException w:name="Medium List 1 Accent 1" w:semiHidden="0" w:uiPriority="65" w:unhideWhenUsed="0"/>
+    <w:lsdException w:name="Revision" w:unhideWhenUsed="0"/>
+    <w:lsdException w:name="List Paragraph" w:semiHidden="0" w:uiPriority="34" w:unhideWhenUsed="0" w:qFormat="1"/>
+    <w:lsdException w:name="Quote" w:semiHidden="0" w:uiPriority="29" w:unhideWhenUsed="0" w:qFormat="1"/>
+    <w:lsdException w:name="Intense Quote" w:semiHidden="0" w:uiPriority="30" w:unhideWhenUsed="0" w:qFormat="1"/>
+    <w:lsdException w:name="Medium List 2 Accent 1" w:semiHidden="0" w:uiPriority="66" w:unhideWhenUsed="0"/>
+    <w:lsdException w:name="Medium Grid 1 Accent 1" w:semiHidden="0" w:uiPriority="67" w:unhideWhenUsed="0"/>
+    <w:lsdException w:name="Medium Grid 2 Accent 1" w:semiHidden="0" w:uiPriority="68" w:unhideWhenUsed="0"/>
+    <w:lsdException w:name="Medium Grid 3 Accent 1" w:semiHidden="0" w:uiPriority="69" w:unhideWhenUsed="0"/>
+    <w:lsdException w:name="Dark List Accent 1" w:semiHidden="0" w:uiPriority="70" w:unhideWhenUsed="0"/>
+    <w:lsdException w:name="Colorful Shading Accent 1" w:semiHidden="0" w:uiPriority="71" w:unhideWhenUsed="0"/>
+    <w:lsdException w:name="Colorful List Accent 1" w:semiHidden="0" w:uiPriority="72" w:unhideWhenUsed="0"/>
+    <w:lsdException w:name="Colorful Grid Accent 1" w:semiHidden="0" w:uiPriority="73" w:unhideWhenUsed="0"/>
+    <w:lsdException w:name="Light Shading Accent 2" w:semiHidden="0" w:uiPriority="60" w:unhideWhenUsed="0"/>
+    <w:lsdException w:name="Light List Accent 2" w:semiHidden="0" w:uiPriority="61" w:unhideWhenUsed="0"/>
+    <w:lsdException w:name="Light Grid Accent 2" w:semiHidden="0" w:uiPriority="62" w:unhideWhenUsed="0"/>
+    <w:lsdException w:name="Medium Shading 1 Accent 2" w:semiHidden="0" w:uiPriority="63" w:unhideWhenUsed="0"/>
+    <w:lsdException w:name="Medium Shading 2 Accent 2" w:semiHidden="0" w:uiPriority="64" w:unhideWhenUsed="0"/>
+    <w:lsdException w:name="Medium List 1 Accent 2" w:semiHidden="0" w:uiPriority="65" w:unhideWhenUsed="0"/>
+    <w:lsdException w:name="Medium List 2 Accent 2" w:semiHidden="0" w:uiPriority="66" w:unhideWhenUsed="0"/>
+    <w:lsdException w:name="Medium Grid 1 Accent 2" w:semiHidden="0" w:uiPriority="67" w:unhideWhenUsed="0"/>
+    <w:lsdException w:name="Medium Grid 2 Accent 2" w:semiHidden="0" w:uiPriority="68" w:unhideWhenUsed="0"/>
+    <w:lsdException w:name="Medium Grid 3 Accent 2" w:semiHidden="0" w:uiPriority="69" w:unhideWhenUsed="0"/>
+    <w:lsdException w:name="Dark List Accent 2" w:semiHidden="0" w:uiPriority="70" w:unhideWhenUsed="0"/>
+    <w:lsdException w:name="Colorful Shading Accent 2" w:semiHidden="0" w:uiPriority="71" w:unhideWhenUsed="0"/>
+    <w:lsdException w:name="Colorful List Accent 2" w:semiHidden="0" w:uiPriority="72" w:unhideWhenUsed="0"/>
+    <w:lsdException w:name="Colorful Grid Accent 2" w:semiHidden="0" w:uiPriority="73" w:unhideWhenUsed="0"/>
+    <w:lsdException w:name="Light Shading Accent 3" w:semiHidden="0" w:uiPriority="60" w:unhideWhenUsed="0"/>
+    <w:lsdException w:name="Light List Accent 3" w:semiHidden="0" w:uiPriority="61" w:unhideWhenUsed="0"/>
+    <w:lsdException w:name="Light Grid Accent 3" w:semiHidden="0" w:uiPriority="62" w:unhideWhenUsed="0"/>
+    <w:lsdException w:name="Medium Shading 1 Accent 3" w:semiHidden="0" w:uiPriority="63" w:unhideWhenUsed="0"/>
+    <w:lsdException w:name="Medium Shading 2 Accent 3" w:semiHidden="0" w:uiPriority="64" w:unhideWhenUsed="0"/>
+    <w:lsdException w:name="Medium List 1 Accent 3" w:semiHidden="0" w:uiPriority="65" w:unhideWhenUsed="0"/>
+    <w:lsdException w:name="Medium List 2 Accent 3" w:semiHidden="0" w:uiPriority="66" w:unhideWhenUsed="0"/>
+    <w:lsdException w:name="Medium Grid 1 Accent 3" w:semiHidden="0" w:uiPriority="67" w:unhideWhenUsed="0"/>
+    <w:lsdException w:name="Medium Grid 2 Accent 3" w:semiHidden="0" w:uiPriority="68" w:unhideWhenUsed="0"/>
+    <w:lsdException w:name="Medium Grid 3 Accent 3" w:semiHidden="0" w:uiPriority="69" w:unhideWhenUsed="0"/>
+    <w:lsdException w:name="Dark List Accent 3" w:semiHidden="0" w:uiPriority="70" w:unhideWhenUsed="0"/>
+    <w:lsdException w:name="Colorful Shading Accent 3" w:semiHidden="0" w:uiPriority="71" w:unhideWhenUsed="0"/>
+    <w:lsdException w:name="Colorful List Accent 3" w:semiHidden="0" w:uiPriority="72" w:unhideWhenUsed="0"/>
+    <w:lsdException w:name="Colorful Grid Accent 3" w:semiHidden="0" w:uiPriority="73" w:unhideWhenUsed="0"/>
+    <w:lsdException w:name="Light Shading Accent 4" w:semiHidden="0" w:uiPriority="60" w:unhideWhenUsed="0"/>
+    <w:lsdException w:name="Light List Accent 4" w:semiHidden="0" w:uiPriority="61" w:unhideWhenUsed="0"/>
+    <w:lsdException w:name="Light Grid Accent 4" w:semiHidden="0" w:uiPriority="62" w:unhideWhenUsed="0"/>
+    <w:lsdException w:name="Medium Shading 1 Accent 4" w:semiHidden="0" w:uiPriority="63" w:unhideWhenUsed="0"/>
+    <w:lsdException w:name="Medium Shading 2 Accent 4" w:semiHidden="0" w:uiPriority="64" w:unhideWhenUsed="0"/>
+    <w:lsdException w:name="Medium List 1 Accent 4" w:semiHidden="0" w:uiPriority="65" w:unhideWhenUsed="0"/>
+    <w:lsdException w:name="Medium List 2 Accent 4" w:semiHidden="0" w:uiPriority="66" w:unhideWhenUsed="0"/>
+    <w:lsdException w:name="Medium Grid 1 Accent 4" w:semiHidden="0" w:uiPriority="67" w:unhideWhenUsed="0"/>
+    <w:lsdException w:name="Medium Grid 2 Accent 4" w:semiHidden="0" w:uiPriority="68" w:unhideWhenUsed="0"/>
+    <w:lsdException w:name="Medium Grid 3 Accent 4" w:semiHidden="0" w:uiPriority="69" w:unhideWhenUsed="0"/>
+    <w:lsdException w:name="Dark List Accent 4" w:semiHidden="0" w:uiPriority="70" w:unhideWhenUsed="0"/>
+    <w:lsdException w:name="Colorful Shading Accent 4" w:semiHidden="0" w:uiPriority="71" w:unhideWhenUsed="0"/>
+    <w:lsdException w:name="Colorful List Accent 4" w:semiHidden="0" w:uiPriority="72" w:unhideWhenUsed="0"/>
+    <w:lsdException w:name="Colorful Grid Accent 4" w:semiHidden="0" w:uiPriority="73" w:unhideWhenUsed="0"/>
+    <w:lsdException w:name="Light Shading Accent 5" w:semiHidden="0" w:uiPriority="60" w:unhideWhenUsed="0"/>
+    <w:lsdException w:name="Light List Accent 5" w:semiHidden="0" w:uiPriority="61" w:unhideWhenUsed="0"/>
+    <w:lsdException w:name="Light Grid Accent 5" w:semiHidden="0" w:uiPriority="62" w:unhideWhenUsed="0"/>
+    <w:lsdException w:name="Medium Shading 1 Accent 5" w:semiHidden="0" w:uiPriority="63" w:unhideWhenUsed="0"/>
+    <w:lsdException w:name="Medium Shading 2 Accent 5" w:semiHidden="0" w:uiPriority="64" w:unhideWhenUsed="0"/>
+    <w:lsdException w:name="Medium List 1 Accent 5" w:semiHidden="0" w:uiPriority="65" w:unhideWhenUsed="0"/>
+    <w:lsdException w:name="Medium List 2 Accent 5" w:semiHidden="0" w:uiPriority="66" w:unhideWhenUsed="0"/>
+    <w:lsdException w:name="Medium Grid 1 Accent 5" w:semiHidden="0" w:uiPriority="67" w:unhideWhenUsed="0"/>
+    <w:lsdException w:name="Medium Grid 2 Accent 5" w:semiHidden="0" w:uiPriority="68" w:unhideWhenUsed="0"/>
+    <w:lsdException w:name="Medium Grid 3 Accent 5" w:semiHidden="0" w:uiPriority="69" w:unhideWhenUsed="0"/>
+    <w:lsdException w:name="Dark List Accent 5" w:semiHidden="0" w:uiPriority="70" w:unhideWhenUsed="0"/>
+    <w:lsdException w:name="Colorful Shading Accent 5" w:semiHidden="0" w:uiPriority="71" w:unhideWhenUsed="0"/>
+    <w:lsdException w:name="Colorful List Accent 5" w:semiHidden="0" w:uiPriority="72" w:unhideWhenUsed="0"/>
+    <w:lsdException w:name="Colorful Grid Accent 5" w:semiHidden="0" w:uiPriority="73" w:unhideWhenUsed="0"/>
+    <w:lsdException w:name="Light Shading Accent 6" w:semiHidden="0" w:uiPriority="60" w:unhideWhenUsed="0"/>
+    <w:lsdException w:name="Light List Accent 6" w:semiHidden="0" w:uiPriority="61" w:unhideWhenUsed="0"/>
+    <w:lsdException w:name="Light Grid Accent 6" w:semiHidden="0" w:uiPriority="62" w:unhideWhenUsed="0"/>
+    <w:lsdException w:name="Medium Shading 1 Accent 6" w:semiHidden="0" w:uiPriority="63" w:unhideWhenUsed="0"/>
+    <w:lsdException w:name="Medium Shading 2 Accent 6" w:semiHidden="0" w:uiPriority="64" w:unhideWhenUsed="0"/>
+    <w:lsdException w:name="Medium List 1 Accent 6" w:semiHidden="0" w:uiPriority="65" w:unhideWhenUsed="0"/>
+    <w:lsdException w:name="Medium List 2 Accent 6" w:semiHidden="0" w:uiPriority="66" w:unhideWhenUsed="0"/>
+    <w:lsdException w:name="Medium Grid 1 Accent 6" w:semiHidden="0" w:uiPriority="67" w:unhideWhenUsed="0"/>
+    <w:lsdException w:name="Medium Grid 2 Accent 6" w:semiHidden="0" w:uiPriority="68" w:unhideWhenUsed="0"/>
+    <w:lsdException w:name="Medium Grid 3 Accent 6" w:semiHidden="0" w:uiPriority="69" w:unhideWhenUsed="0"/>
+    <w:lsdException w:name="Dark List Accent 6" w:semiHidden="0" w:uiPriority="70" w:unhideWhenUsed="0"/>
+    <w:lsdException w:name="Colorful Shading Accent 6" w:semiHidden="0" w:uiPriority="71" w:unhideWhenUsed="0"/>
+    <w:lsdException w:name="Colorful List Accent 6" w:semiHidden="0" w:uiPriority="72" w:unhideWhenUsed="0"/>
+    <w:lsdException w:name="Colorful Grid Accent 6" w:semiHidden="0" w:uiPriority="73" w:unhideWhenUsed="0"/>
+    <w:lsdException w:name="Subtle Emphasis" w:semiHidden="0" w:uiPriority="19" w:unhideWhenUsed="0" w:qFormat="1"/>
+    <w:lsdException w:name="Intense Emphasis" w:semiHidden="0" w:uiPriority="21" w:unhideWhenUsed="0" w:qFormat="1"/>
+    <w:lsdException w:name="Subtle Reference" w:semiHidden="0" w:uiPriority="31" w:unhideWhenUsed="0" w:qFormat="1"/>
+    <w:lsdException w:name="Intense Reference" w:semiHidden="0" w:uiPriority="32" w:unhideWhenUsed="0" w:qFormat="1"/>
+    <w:lsdException w:name="Book Title" w:semiHidden="0" w:uiPriority="33" w:unhideWhenUsed="0" w:qFormat="1"/>
+    <w:lsdException w:name="Bibliography" w:uiPriority="37"/>
+    <w:lsdException w:name="TOC Heading" w:uiPriority="39" w:qFormat="1"/>
+  </w:latentStyles>
+  <w:style w:type="paragraph" w:default="1" w:styleId="Normal">
+    <w:name w:val="Normal"/>
+    <w:qFormat/>
+  </w:style>
+  <w:style w:type="character" w:default="1" w:styleId="DefaultParagraphFont">
+    <w:name w:val="Default Paragraph Font"/>
+    <w:uiPriority w:val="1"/>
+    <w:semiHidden/>
+    <w:unhideWhenUsed/>
+  </w:style>
+  <w:style w:type="table" w:default="1" w:styleId="TableNormal">
+    <w:name w:val="Normal Table"/>
+    <w:uiPriority w:val="99"/>
+    <w:semiHidden/>
+    <w:unhideWhenUsed/>
+    <w:tblPr>
+      <w:tblInd w:w="0" w:type="dxa"/>
+      <w:tblCellMar>
+        <w:top w:w="0" w:type="dxa"/>
+        <w:left w:w="108" w:type="dxa"/>
+        <w:bottom w:w="0" w:type="dxa"/>
+        <w:right w:w="108" w:type="dxa"/>
+      </w:tblCellMar>
+    </w:tblPr>
+  </w:style>
+  <w:style w:type="numbering" w:default="1" w:styleId="NoList">
+    <w:name w:val="No List"/>
+    <w:uiPriority w:val="99"/>
+    <w:semiHidden/>
+    <w:unhideWhenUsed/>
   </w:style>
 </w:styles>
 </file>

</xml_diff>